<commit_message>
rmd and docx files for final solutions to homework 3
</commit_message>
<xml_diff>
--- a/session05_lecture3/homework3.docx
+++ b/session05_lecture3/homework3.docx
@@ -2382,6 +2382,18 @@
       </w:pPr>
       <w:r>
         <w:rPr>
+          <w:rStyle w:val="CommentTok"/>
+        </w:rPr>
+        <w:t xml:space="preserve">#Read in the relevant data table into a dataframe</w:t>
+      </w:r>
+      <w:r>
+        <w:br/>
+      </w:r>
+      <w:r>
+        <w:br/>
+      </w:r>
+      <w:r>
+        <w:rPr>
           <w:rStyle w:val="NormalTok"/>
         </w:rPr>
         <w:t xml:space="preserve">payments </w:t>
@@ -3396,7 +3408,7 @@
         <w:rPr>
           <w:rStyle w:val="CommentTok"/>
         </w:rPr>
-        <w:t xml:space="preserve"># First, we determine how many party_id and abbrev</w:t>
+        <w:t xml:space="preserve"># First, we determine how many party_id and abbrev are distinct:</w:t>
       </w:r>
       <w:r>
         <w:br/>
@@ -3684,10 +3696,19 @@
         <w:rPr>
           <w:rStyle w:val="CommentTok"/>
         </w:rPr>
-        <w:t xml:space="preserve">#These results show that there are only 13 distinct party_ids and only 13 distinct parties. Since each member_id has a particular party_id, and we expect an MP to be a member of only one party, this makes sense. But are the donors less loyal to a party than their MP?</w:t>
-      </w:r>
-      <w:r>
-        <w:br/>
+        <w:t xml:space="preserve">#These results show that there are only 13 distinct party_ids and only 13 distinct parties. Since each member_id has a particular party_id, and we expect an MP to be a member of only one party, this makes sense. But this isn't proof about the link between member_id and party_id uniqueness as a correlation. It's just an indication. So, the following code and analysis was undertaken to prove this:</w:t>
+      </w:r>
+      <w:r>
+        <w:br/>
+      </w:r>
+      <w:r>
+        <w:br/>
+      </w:r>
+      <w:r>
+        <w:rPr>
+          <w:rStyle w:val="CommentTok"/>
+        </w:rPr>
+        <w:t xml:space="preserve">#Read back in my merged dataframe containing all the relevant columns and collect data from the database </w:t>
       </w:r>
       <w:r>
         <w:br/>
@@ -3735,6 +3756,21 @@
         <w:br/>
       </w:r>
       <w:r>
+        <w:br/>
+      </w:r>
+      <w:r>
+        <w:rPr>
+          <w:rStyle w:val="CommentTok"/>
+        </w:rPr>
+        <w:t xml:space="preserve"># Filter out two rows with these two lines of codes. These rows were found to contain errors when running this segment of code without them, and the nature of the code errors uncovered the text entry inconsistencies in these two rows. So, these two lines of code were added to find and remove these two rows: </w:t>
+      </w:r>
+      <w:r>
+        <w:br/>
+      </w:r>
+      <w:r>
+        <w:br/>
+      </w:r>
+      <w:r>
         <w:rPr>
           <w:rStyle w:val="NormalTok"/>
         </w:rPr>
@@ -3849,6 +3885,48 @@
         <w:br/>
       </w:r>
       <w:r>
+        <w:br/>
+      </w:r>
+      <w:r>
+        <w:rPr>
+          <w:rStyle w:val="CommentTok"/>
+        </w:rPr>
+        <w:t xml:space="preserve"># The three relevant columns were then selected, where their relationships may be deduced counting how many rows they have in common, as this tells us to what extent these variables map to each other with a one-to-one correpondence and are thus distinct, or whether there is multiplicity in intervariable mapping. </w:t>
+      </w:r>
+      <w:r>
+        <w:br/>
+      </w:r>
+      <w:r>
+        <w:br/>
+      </w:r>
+      <w:r>
+        <w:rPr>
+          <w:rStyle w:val="NormalTok"/>
+        </w:rPr>
+        <w:t xml:space="preserve">    </w:t>
+      </w:r>
+      <w:r>
+        <w:rPr>
+          <w:rStyle w:val="FunctionTok"/>
+        </w:rPr>
+        <w:t xml:space="preserve">select</w:t>
+      </w:r>
+      <w:r>
+        <w:rPr>
+          <w:rStyle w:val="NormalTok"/>
+        </w:rPr>
+        <w:t xml:space="preserve">(entity,member_id,abbrev) </w:t>
+      </w:r>
+      <w:r>
+        <w:rPr>
+          <w:rStyle w:val="SpecialCharTok"/>
+        </w:rPr>
+        <w:t xml:space="preserve">%&gt;%</w:t>
+      </w:r>
+      <w:r>
+        <w:br/>
+      </w:r>
+      <w:r>
         <w:rPr>
           <w:rStyle w:val="NormalTok"/>
         </w:rPr>
@@ -3858,7 +3936,7 @@
         <w:rPr>
           <w:rStyle w:val="FunctionTok"/>
         </w:rPr>
-        <w:t xml:space="preserve">select</w:t>
+        <w:t xml:space="preserve">group_by</w:t>
       </w:r>
       <w:r>
         <w:rPr>
@@ -3876,6 +3954,51 @@
         <w:br/>
       </w:r>
       <w:r>
+        <w:br/>
+      </w:r>
+      <w:r>
+        <w:rPr>
+          <w:rStyle w:val="CommentTok"/>
+        </w:rPr>
+        <w:t xml:space="preserve"># First, we group together all three variables and by just looking at the size of the tibble i.e. y where tibble has dimensions of y x 3, y reveals the number of possible combinations of each variable. Considering all three together gives us a base line (y = 4090). We then have to ungroup this group in order to do the next relationship test and continuing to add code that groups other variables:</w:t>
+      </w:r>
+      <w:r>
+        <w:br/>
+      </w:r>
+      <w:r>
+        <w:br/>
+      </w:r>
+      <w:r>
+        <w:rPr>
+          <w:rStyle w:val="NormalTok"/>
+        </w:rPr>
+        <w:t xml:space="preserve">  ungroup </w:t>
+      </w:r>
+      <w:r>
+        <w:rPr>
+          <w:rStyle w:val="SpecialCharTok"/>
+        </w:rPr>
+        <w:t xml:space="preserve">%&gt;%</w:t>
+      </w:r>
+      <w:r>
+        <w:br/>
+      </w:r>
+      <w:r>
+        <w:br/>
+      </w:r>
+      <w:r>
+        <w:rPr>
+          <w:rStyle w:val="CommentTok"/>
+        </w:rPr>
+        <w:t xml:space="preserve"># I now group member_id and abbrev to check the indication made above that all MPs will be loyal to a single party. We know from the previous question that there are 595 distinct MPs in this dataframe so if the possible combinations (mapping) of MPs and party types is the same (i.e. 595) then they have a one-to-one correspondence, and this proofs the indication above. Let's see - we now group - check the dimension, y, of the tibble that the grouping generates via this R code and then compares it against the number of distinct 595 MPs:</w:t>
+      </w:r>
+      <w:r>
+        <w:br/>
+      </w:r>
+      <w:r>
+        <w:br/>
+      </w:r>
+      <w:r>
         <w:rPr>
           <w:rStyle w:val="NormalTok"/>
         </w:rPr>
@@ -3891,7 +4014,7 @@
         <w:rPr>
           <w:rStyle w:val="NormalTok"/>
         </w:rPr>
-        <w:t xml:space="preserve">(entity,member_id,abbrev) </w:t>
+        <w:t xml:space="preserve">(member_id,abbrev) </w:t>
       </w:r>
       <w:r>
         <w:rPr>
@@ -3900,6 +4023,18 @@
         <w:t xml:space="preserve">%&gt;%</w:t>
       </w:r>
       <w:r>
+        <w:rPr>
+          <w:rStyle w:val="NormalTok"/>
+        </w:rPr>
+        <w:t xml:space="preserve"> </w:t>
+      </w:r>
+      <w:r>
+        <w:rPr>
+          <w:rStyle w:val="CommentTok"/>
+        </w:rPr>
+        <w:t xml:space="preserve">#proof that MPs stick to one party</w:t>
+      </w:r>
+      <w:r>
         <w:br/>
       </w:r>
       <w:r>
@@ -3918,6 +4053,33 @@
         <w:br/>
       </w:r>
       <w:r>
+        <w:br/>
+      </w:r>
+      <w:r>
+        <w:rPr>
+          <w:rStyle w:val="CommentTok"/>
+        </w:rPr>
+        <w:t xml:space="preserve"># The full analysis is given below but this grouping shows all MPs to be loyal to their party, as we had suspected. These variables were then ungrouped so that we could start a new grouping.</w:t>
+      </w:r>
+      <w:r>
+        <w:br/>
+      </w:r>
+      <w:r>
+        <w:br/>
+      </w:r>
+      <w:r>
+        <w:rPr>
+          <w:rStyle w:val="CommentTok"/>
+        </w:rPr>
+        <w:t xml:space="preserve"># Entity (donors) and abbrev (party types) are now grouped, to see how many combinations exists between them.</w:t>
+      </w:r>
+      <w:r>
+        <w:br/>
+      </w:r>
+      <w:r>
+        <w:br/>
+      </w:r>
+      <w:r>
         <w:rPr>
           <w:rStyle w:val="NormalTok"/>
         </w:rPr>
@@ -3933,7 +4095,7 @@
         <w:rPr>
           <w:rStyle w:val="NormalTok"/>
         </w:rPr>
-        <w:t xml:space="preserve">(member_id,abbrev) </w:t>
+        <w:t xml:space="preserve">(entity,abbrev) </w:t>
       </w:r>
       <w:r>
         <w:rPr>
@@ -3945,13 +4107,13 @@
         <w:rPr>
           <w:rStyle w:val="NormalTok"/>
         </w:rPr>
-        <w:t xml:space="preserve"> </w:t>
-      </w:r>
-      <w:r>
-        <w:rPr>
-          <w:rStyle w:val="CommentTok"/>
-        </w:rPr>
-        <w:t xml:space="preserve">#proof that MPs stick to one party</w:t>
+        <w:t xml:space="preserve">  </w:t>
+      </w:r>
+      <w:r>
+        <w:rPr>
+          <w:rStyle w:val="CommentTok"/>
+        </w:rPr>
+        <w:t xml:space="preserve">#this produces 2467 relationships.</w:t>
       </w:r>
       <w:r>
         <w:br/>
@@ -3969,46 +4131,31 @@
         <w:t xml:space="preserve">%&gt;%</w:t>
       </w:r>
       <w:r>
-        <w:br/>
-      </w:r>
-      <w:r>
-        <w:rPr>
-          <w:rStyle w:val="NormalTok"/>
-        </w:rPr>
-        <w:t xml:space="preserve">  </w:t>
-      </w:r>
-      <w:r>
-        <w:rPr>
-          <w:rStyle w:val="FunctionTok"/>
-        </w:rPr>
-        <w:t xml:space="preserve">group_by</w:t>
-      </w:r>
-      <w:r>
-        <w:rPr>
-          <w:rStyle w:val="NormalTok"/>
-        </w:rPr>
-        <w:t xml:space="preserve">(entity,abbrev) </w:t>
-      </w:r>
-      <w:r>
-        <w:rPr>
-          <w:rStyle w:val="SpecialCharTok"/>
-        </w:rPr>
-        <w:t xml:space="preserve">%&gt;%</w:t>
-      </w:r>
-      <w:r>
-        <w:br/>
-      </w:r>
-      <w:r>
-        <w:rPr>
-          <w:rStyle w:val="NormalTok"/>
-        </w:rPr>
-        <w:t xml:space="preserve">  ungroup </w:t>
-      </w:r>
-      <w:r>
-        <w:rPr>
-          <w:rStyle w:val="SpecialCharTok"/>
-        </w:rPr>
-        <w:t xml:space="preserve">%&gt;%</w:t>
+        <w:rPr>
+          <w:rStyle w:val="NormalTok"/>
+        </w:rPr>
+        <w:t xml:space="preserve"> </w:t>
+      </w:r>
+      <w:r>
+        <w:rPr>
+          <w:rStyle w:val="CommentTok"/>
+        </w:rPr>
+        <w:t xml:space="preserve"># I then ungroup this group so that I can make another</w:t>
+      </w:r>
+      <w:r>
+        <w:br/>
+      </w:r>
+      <w:r>
+        <w:br/>
+      </w:r>
+      <w:r>
+        <w:rPr>
+          <w:rStyle w:val="CommentTok"/>
+        </w:rPr>
+        <w:t xml:space="preserve"># We already saw in the solution to the previous question that there are a total of 2213 distinct entity values (i.e. distinct donors). We lost a few rows in filtering out two cases with data entry inconsistencies. So we just check this value again to be sure:</w:t>
+      </w:r>
+      <w:r>
+        <w:br/>
       </w:r>
       <w:r>
         <w:br/>
@@ -4194,7 +4341,25 @@
         <w:rPr>
           <w:rStyle w:val="CommentTok"/>
         </w:rPr>
-        <w:t xml:space="preserve"># This shows that there are:</w:t>
+        <w:t xml:space="preserve"># This all checked out as we expect: y = 2211 i.e. as per the solution to the previous question but two less because I have filtered out two rows in the above analysis.</w:t>
+      </w:r>
+      <w:r>
+        <w:br/>
+      </w:r>
+      <w:r>
+        <w:rPr>
+          <w:rStyle w:val="CommentTok"/>
+        </w:rPr>
+        <w:t xml:space="preserve"># </w:t>
+      </w:r>
+      <w:r>
+        <w:br/>
+      </w:r>
+      <w:r>
+        <w:rPr>
+          <w:rStyle w:val="CommentTok"/>
+        </w:rPr>
+        <w:t xml:space="preserve"># The overall data analysis provides these findings and conclusions:</w:t>
       </w:r>
       <w:r>
         <w:br/>
@@ -4212,6 +4377,24 @@
         <w:rPr>
           <w:rStyle w:val="CommentTok"/>
         </w:rPr>
+        <w:t xml:space="preserve"># The results of these groupings and monitoring the associated y values in the y x 3 dimensions of the tibble of variables that have been grouped in different ways, shows that there are:</w:t>
+      </w:r>
+      <w:r>
+        <w:br/>
+      </w:r>
+      <w:r>
+        <w:rPr>
+          <w:rStyle w:val="CommentTok"/>
+        </w:rPr>
+        <w:t xml:space="preserve">#</w:t>
+      </w:r>
+      <w:r>
+        <w:br/>
+      </w:r>
+      <w:r>
+        <w:rPr>
+          <w:rStyle w:val="CommentTok"/>
+        </w:rPr>
         <w:t xml:space="preserve"># 10,537 total rows of entity, member_id, abbrev</w:t>
       </w:r>
       <w:r>
@@ -4266,7 +4449,7 @@
         <w:rPr>
           <w:rStyle w:val="CommentTok"/>
         </w:rPr>
-        <w:t xml:space="preserve"># These all show that all MPs are entirey loyal to one party (there are 595 distinct MPs and 595 combinations of MPs and Party categories, so this proves that there is a one-to-one mapping between them).</w:t>
+        <w:t xml:space="preserve"># These all show that all MPs are entirely loyal to one party (there are 595 distinct MPs and 595 combinations of MPs and Party categories, so this proves that there is a one-to-one mapping between them).</w:t>
       </w:r>
       <w:r>
         <w:br/>
@@ -4402,6 +4585,18 @@
       </w:pPr>
       <w:r>
         <w:rPr>
+          <w:rStyle w:val="CommentTok"/>
+        </w:rPr>
+        <w:t xml:space="preserve"># Convert relevant data tables into dataframes</w:t>
+      </w:r>
+      <w:r>
+        <w:br/>
+      </w:r>
+      <w:r>
+        <w:br/>
+      </w:r>
+      <w:r>
+        <w:rPr>
           <w:rStyle w:val="NormalTok"/>
         </w:rPr>
         <w:t xml:space="preserve">party_donations </w:t>
@@ -4506,6 +4701,15 @@
         <w:br/>
       </w:r>
       <w:r>
+        <w:rPr>
+          <w:rStyle w:val="CommentTok"/>
+        </w:rPr>
+        <w:t xml:space="preserve">#Determine the total number of donations and place in descending order</w:t>
+      </w:r>
+      <w:r>
+        <w:br/>
+      </w:r>
+      <w:r>
         <w:br/>
       </w:r>
       <w:r>
@@ -4705,6 +4909,33 @@
       </w:r>
       <w:r>
         <w:rPr>
+          <w:rStyle w:val="NormalTok"/>
+        </w:rPr>
+        <w:t xml:space="preserve">  </w:t>
+      </w:r>
+      <w:r>
+        <w:br/>
+      </w:r>
+      <w:r>
+        <w:rPr>
+          <w:rStyle w:val="CommentTok"/>
+        </w:rPr>
+        <w:t xml:space="preserve"># join parties to party_donations in order to resolve identities of the parties with the donors, and then collect the data  </w:t>
+      </w:r>
+      <w:r>
+        <w:br/>
+      </w:r>
+      <w:r>
+        <w:rPr>
+          <w:rStyle w:val="NormalTok"/>
+        </w:rPr>
+        <w:t xml:space="preserve">  </w:t>
+      </w:r>
+      <w:r>
+        <w:br/>
+      </w:r>
+      <w:r>
+        <w:rPr>
           <w:rStyle w:val="FunctionTok"/>
         </w:rPr>
         <w:t xml:space="preserve">left_join</w:t>
@@ -4807,6 +5038,33 @@
       </w:r>
       <w:r>
         <w:rPr>
+          <w:rStyle w:val="NormalTok"/>
+        </w:rPr>
+        <w:t xml:space="preserve">  </w:t>
+      </w:r>
+      <w:r>
+        <w:br/>
+      </w:r>
+      <w:r>
+        <w:rPr>
+          <w:rStyle w:val="CommentTok"/>
+        </w:rPr>
+        <w:t xml:space="preserve"># Resolve the value of the year from the date variable that is given</w:t>
+      </w:r>
+      <w:r>
+        <w:br/>
+      </w:r>
+      <w:r>
+        <w:rPr>
+          <w:rStyle w:val="NormalTok"/>
+        </w:rPr>
+        <w:t xml:space="preserve">  </w:t>
+      </w:r>
+      <w:r>
+        <w:br/>
+      </w:r>
+      <w:r>
+        <w:rPr>
           <w:rStyle w:val="FunctionTok"/>
         </w:rPr>
         <w:t xml:space="preserve">mutate</w:t>
@@ -4897,6 +5155,33 @@
       </w:r>
       <w:r>
         <w:rPr>
+          <w:rStyle w:val="NormalTok"/>
+        </w:rPr>
+        <w:t xml:space="preserve">  </w:t>
+      </w:r>
+      <w:r>
+        <w:br/>
+      </w:r>
+      <w:r>
+        <w:rPr>
+          <w:rStyle w:val="CommentTok"/>
+        </w:rPr>
+        <w:t xml:space="preserve"># Determine the proportion of the total number of donations per year with respect to the total value of the donations and arrange the results in descending order</w:t>
+      </w:r>
+      <w:r>
+        <w:br/>
+      </w:r>
+      <w:r>
+        <w:rPr>
+          <w:rStyle w:val="NormalTok"/>
+        </w:rPr>
+        <w:t xml:space="preserve">  </w:t>
+      </w:r>
+      <w:r>
+        <w:br/>
+      </w:r>
+      <w:r>
+        <w:rPr>
           <w:rStyle w:val="FunctionTok"/>
         </w:rPr>
         <w:t xml:space="preserve">group_by</w:t>
@@ -5148,6 +5433,18 @@
       </w:pPr>
       <w:r>
         <w:rPr>
+          <w:rStyle w:val="CommentTok"/>
+        </w:rPr>
+        <w:t xml:space="preserve"># Display the resulting dataframe</w:t>
+      </w:r>
+      <w:r>
+        <w:br/>
+      </w:r>
+      <w:r>
+        <w:br/>
+      </w:r>
+      <w:r>
+        <w:rPr>
           <w:rStyle w:val="NormalTok"/>
         </w:rPr>
         <w:t xml:space="preserve">total_party_donations</w:t>
@@ -5561,7 +5858,13 @@
         <w:rPr>
           <w:rStyle w:val="NormalTok"/>
         </w:rPr>
-        <w:t xml:space="preserve">(scales)</w:t>
+        <w:t xml:space="preserve">(scales) </w:t>
+      </w:r>
+      <w:r>
+        <w:rPr>
+          <w:rStyle w:val="CommentTok"/>
+        </w:rPr>
+        <w:t xml:space="preserve"># a library for the graphing options</w:t>
       </w:r>
       <w:r>
         <w:br/>
@@ -5579,6 +5882,18 @@
         <w:t xml:space="preserve">%&gt;%</w:t>
       </w:r>
       <w:r>
+        <w:rPr>
+          <w:rStyle w:val="NormalTok"/>
+        </w:rPr>
+        <w:t xml:space="preserve"> </w:t>
+      </w:r>
+      <w:r>
+        <w:rPr>
+          <w:rStyle w:val="CommentTok"/>
+        </w:rPr>
+        <w:t xml:space="preserve">#read in the dataframe</w:t>
+      </w:r>
+      <w:r>
         <w:br/>
       </w:r>
       <w:r>
@@ -5606,6 +5921,495 @@
         <w:t xml:space="preserve">%&gt;%</w:t>
       </w:r>
       <w:r>
+        <w:rPr>
+          <w:rStyle w:val="NormalTok"/>
+        </w:rPr>
+        <w:t xml:space="preserve"> </w:t>
+      </w:r>
+      <w:r>
+        <w:rPr>
+          <w:rStyle w:val="CommentTok"/>
+        </w:rPr>
+        <w:t xml:space="preserve">#arrange data such that year is in ascending order</w:t>
+      </w:r>
+      <w:r>
+        <w:br/>
+      </w:r>
+      <w:r>
+        <w:br/>
+      </w:r>
+      <w:r>
+        <w:rPr>
+          <w:rStyle w:val="CommentTok"/>
+        </w:rPr>
+        <w:t xml:space="preserve"># This classifies the main parties and groups the minor ones into other</w:t>
+      </w:r>
+      <w:r>
+        <w:br/>
+      </w:r>
+      <w:r>
+        <w:br/>
+      </w:r>
+      <w:r>
+        <w:rPr>
+          <w:rStyle w:val="NormalTok"/>
+        </w:rPr>
+        <w:t xml:space="preserve">      </w:t>
+      </w:r>
+      <w:r>
+        <w:rPr>
+          <w:rStyle w:val="FunctionTok"/>
+        </w:rPr>
+        <w:t xml:space="preserve">mutate</w:t>
+      </w:r>
+      <w:r>
+        <w:rPr>
+          <w:rStyle w:val="NormalTok"/>
+        </w:rPr>
+        <w:t xml:space="preserve">(</w:t>
+      </w:r>
+      <w:r>
+        <w:rPr>
+          <w:rStyle w:val="AttributeTok"/>
+        </w:rPr>
+        <w:t xml:space="preserve">recode_name  =</w:t>
+      </w:r>
+      <w:r>
+        <w:rPr>
+          <w:rStyle w:val="NormalTok"/>
+        </w:rPr>
+        <w:t xml:space="preserve"> </w:t>
+      </w:r>
+      <w:r>
+        <w:rPr>
+          <w:rStyle w:val="FunctionTok"/>
+        </w:rPr>
+        <w:t xml:space="preserve">case_when</w:t>
+      </w:r>
+      <w:r>
+        <w:rPr>
+          <w:rStyle w:val="NormalTok"/>
+        </w:rPr>
+        <w:t xml:space="preserve">(</w:t>
+      </w:r>
+      <w:r>
+        <w:br/>
+      </w:r>
+      <w:r>
+        <w:rPr>
+          <w:rStyle w:val="NormalTok"/>
+        </w:rPr>
+        <w:t xml:space="preserve">     name </w:t>
+      </w:r>
+      <w:r>
+        <w:rPr>
+          <w:rStyle w:val="SpecialCharTok"/>
+        </w:rPr>
+        <w:t xml:space="preserve">%in%</w:t>
+      </w:r>
+      <w:r>
+        <w:rPr>
+          <w:rStyle w:val="NormalTok"/>
+        </w:rPr>
+        <w:t xml:space="preserve"> </w:t>
+      </w:r>
+      <w:r>
+        <w:rPr>
+          <w:rStyle w:val="FunctionTok"/>
+        </w:rPr>
+        <w:t xml:space="preserve">c</w:t>
+      </w:r>
+      <w:r>
+        <w:rPr>
+          <w:rStyle w:val="NormalTok"/>
+        </w:rPr>
+        <w:t xml:space="preserve">(</w:t>
+      </w:r>
+      <w:r>
+        <w:rPr>
+          <w:rStyle w:val="StringTok"/>
+        </w:rPr>
+        <w:t xml:space="preserve">"Conservative"</w:t>
+      </w:r>
+      <w:r>
+        <w:rPr>
+          <w:rStyle w:val="NormalTok"/>
+        </w:rPr>
+        <w:t xml:space="preserve">) </w:t>
+      </w:r>
+      <w:r>
+        <w:rPr>
+          <w:rStyle w:val="SpecialCharTok"/>
+        </w:rPr>
+        <w:t xml:space="preserve">~</w:t>
+      </w:r>
+      <w:r>
+        <w:rPr>
+          <w:rStyle w:val="NormalTok"/>
+        </w:rPr>
+        <w:t xml:space="preserve"> </w:t>
+      </w:r>
+      <w:r>
+        <w:rPr>
+          <w:rStyle w:val="StringTok"/>
+        </w:rPr>
+        <w:t xml:space="preserve">"Conservative"</w:t>
+      </w:r>
+      <w:r>
+        <w:rPr>
+          <w:rStyle w:val="NormalTok"/>
+        </w:rPr>
+        <w:t xml:space="preserve">,</w:t>
+      </w:r>
+      <w:r>
+        <w:br/>
+      </w:r>
+      <w:r>
+        <w:rPr>
+          <w:rStyle w:val="NormalTok"/>
+        </w:rPr>
+        <w:t xml:space="preserve">     name </w:t>
+      </w:r>
+      <w:r>
+        <w:rPr>
+          <w:rStyle w:val="SpecialCharTok"/>
+        </w:rPr>
+        <w:t xml:space="preserve">%in%</w:t>
+      </w:r>
+      <w:r>
+        <w:rPr>
+          <w:rStyle w:val="NormalTok"/>
+        </w:rPr>
+        <w:t xml:space="preserve"> </w:t>
+      </w:r>
+      <w:r>
+        <w:rPr>
+          <w:rStyle w:val="FunctionTok"/>
+        </w:rPr>
+        <w:t xml:space="preserve">c</w:t>
+      </w:r>
+      <w:r>
+        <w:rPr>
+          <w:rStyle w:val="NormalTok"/>
+        </w:rPr>
+        <w:t xml:space="preserve">(</w:t>
+      </w:r>
+      <w:r>
+        <w:rPr>
+          <w:rStyle w:val="StringTok"/>
+        </w:rPr>
+        <w:t xml:space="preserve">"Labour"</w:t>
+      </w:r>
+      <w:r>
+        <w:rPr>
+          <w:rStyle w:val="NormalTok"/>
+        </w:rPr>
+        <w:t xml:space="preserve">) </w:t>
+      </w:r>
+      <w:r>
+        <w:rPr>
+          <w:rStyle w:val="SpecialCharTok"/>
+        </w:rPr>
+        <w:t xml:space="preserve">~</w:t>
+      </w:r>
+      <w:r>
+        <w:rPr>
+          <w:rStyle w:val="NormalTok"/>
+        </w:rPr>
+        <w:t xml:space="preserve"> </w:t>
+      </w:r>
+      <w:r>
+        <w:rPr>
+          <w:rStyle w:val="StringTok"/>
+        </w:rPr>
+        <w:t xml:space="preserve">"Labour"</w:t>
+      </w:r>
+      <w:r>
+        <w:rPr>
+          <w:rStyle w:val="NormalTok"/>
+        </w:rPr>
+        <w:t xml:space="preserve">,</w:t>
+      </w:r>
+      <w:r>
+        <w:br/>
+      </w:r>
+      <w:r>
+        <w:rPr>
+          <w:rStyle w:val="NormalTok"/>
+        </w:rPr>
+        <w:t xml:space="preserve">     name </w:t>
+      </w:r>
+      <w:r>
+        <w:rPr>
+          <w:rStyle w:val="SpecialCharTok"/>
+        </w:rPr>
+        <w:t xml:space="preserve">%in%</w:t>
+      </w:r>
+      <w:r>
+        <w:rPr>
+          <w:rStyle w:val="NormalTok"/>
+        </w:rPr>
+        <w:t xml:space="preserve"> </w:t>
+      </w:r>
+      <w:r>
+        <w:rPr>
+          <w:rStyle w:val="FunctionTok"/>
+        </w:rPr>
+        <w:t xml:space="preserve">c</w:t>
+      </w:r>
+      <w:r>
+        <w:rPr>
+          <w:rStyle w:val="NormalTok"/>
+        </w:rPr>
+        <w:t xml:space="preserve">(</w:t>
+      </w:r>
+      <w:r>
+        <w:rPr>
+          <w:rStyle w:val="StringTok"/>
+        </w:rPr>
+        <w:t xml:space="preserve">"Liberal Demoncrats"</w:t>
+      </w:r>
+      <w:r>
+        <w:rPr>
+          <w:rStyle w:val="NormalTok"/>
+        </w:rPr>
+        <w:t xml:space="preserve">) </w:t>
+      </w:r>
+      <w:r>
+        <w:rPr>
+          <w:rStyle w:val="SpecialCharTok"/>
+        </w:rPr>
+        <w:t xml:space="preserve">~</w:t>
+      </w:r>
+      <w:r>
+        <w:rPr>
+          <w:rStyle w:val="NormalTok"/>
+        </w:rPr>
+        <w:t xml:space="preserve"> </w:t>
+      </w:r>
+      <w:r>
+        <w:rPr>
+          <w:rStyle w:val="StringTok"/>
+        </w:rPr>
+        <w:t xml:space="preserve">"Liberal Democrats"</w:t>
+      </w:r>
+      <w:r>
+        <w:rPr>
+          <w:rStyle w:val="NormalTok"/>
+        </w:rPr>
+        <w:t xml:space="preserve">,</w:t>
+      </w:r>
+      <w:r>
+        <w:br/>
+      </w:r>
+      <w:r>
+        <w:rPr>
+          <w:rStyle w:val="NormalTok"/>
+        </w:rPr>
+        <w:t xml:space="preserve">     name </w:t>
+      </w:r>
+      <w:r>
+        <w:rPr>
+          <w:rStyle w:val="SpecialCharTok"/>
+        </w:rPr>
+        <w:t xml:space="preserve">%in%</w:t>
+      </w:r>
+      <w:r>
+        <w:rPr>
+          <w:rStyle w:val="NormalTok"/>
+        </w:rPr>
+        <w:t xml:space="preserve"> </w:t>
+      </w:r>
+      <w:r>
+        <w:rPr>
+          <w:rStyle w:val="FunctionTok"/>
+        </w:rPr>
+        <w:t xml:space="preserve">c</w:t>
+      </w:r>
+      <w:r>
+        <w:rPr>
+          <w:rStyle w:val="NormalTok"/>
+        </w:rPr>
+        <w:t xml:space="preserve">(</w:t>
+      </w:r>
+      <w:r>
+        <w:rPr>
+          <w:rStyle w:val="StringTok"/>
+        </w:rPr>
+        <w:t xml:space="preserve">"Sinn Féin"</w:t>
+      </w:r>
+      <w:r>
+        <w:rPr>
+          <w:rStyle w:val="NormalTok"/>
+        </w:rPr>
+        <w:t xml:space="preserve">) </w:t>
+      </w:r>
+      <w:r>
+        <w:rPr>
+          <w:rStyle w:val="SpecialCharTok"/>
+        </w:rPr>
+        <w:t xml:space="preserve">~</w:t>
+      </w:r>
+      <w:r>
+        <w:rPr>
+          <w:rStyle w:val="NormalTok"/>
+        </w:rPr>
+        <w:t xml:space="preserve"> </w:t>
+      </w:r>
+      <w:r>
+        <w:rPr>
+          <w:rStyle w:val="StringTok"/>
+        </w:rPr>
+        <w:t xml:space="preserve">"Sinn Féin"</w:t>
+      </w:r>
+      <w:r>
+        <w:rPr>
+          <w:rStyle w:val="NormalTok"/>
+        </w:rPr>
+        <w:t xml:space="preserve">,</w:t>
+      </w:r>
+      <w:r>
+        <w:br/>
+      </w:r>
+      <w:r>
+        <w:rPr>
+          <w:rStyle w:val="NormalTok"/>
+        </w:rPr>
+        <w:t xml:space="preserve">     name </w:t>
+      </w:r>
+      <w:r>
+        <w:rPr>
+          <w:rStyle w:val="SpecialCharTok"/>
+        </w:rPr>
+        <w:t xml:space="preserve">%in%</w:t>
+      </w:r>
+      <w:r>
+        <w:rPr>
+          <w:rStyle w:val="NormalTok"/>
+        </w:rPr>
+        <w:t xml:space="preserve"> </w:t>
+      </w:r>
+      <w:r>
+        <w:rPr>
+          <w:rStyle w:val="FunctionTok"/>
+        </w:rPr>
+        <w:t xml:space="preserve">c</w:t>
+      </w:r>
+      <w:r>
+        <w:rPr>
+          <w:rStyle w:val="NormalTok"/>
+        </w:rPr>
+        <w:t xml:space="preserve">(</w:t>
+      </w:r>
+      <w:r>
+        <w:rPr>
+          <w:rStyle w:val="StringTok"/>
+        </w:rPr>
+        <w:t xml:space="preserve">"Scottish National Party"</w:t>
+      </w:r>
+      <w:r>
+        <w:rPr>
+          <w:rStyle w:val="NormalTok"/>
+        </w:rPr>
+        <w:t xml:space="preserve">) </w:t>
+      </w:r>
+      <w:r>
+        <w:rPr>
+          <w:rStyle w:val="SpecialCharTok"/>
+        </w:rPr>
+        <w:t xml:space="preserve">~</w:t>
+      </w:r>
+      <w:r>
+        <w:rPr>
+          <w:rStyle w:val="NormalTok"/>
+        </w:rPr>
+        <w:t xml:space="preserve"> </w:t>
+      </w:r>
+      <w:r>
+        <w:rPr>
+          <w:rStyle w:val="StringTok"/>
+        </w:rPr>
+        <w:t xml:space="preserve">"Scottish National Party"</w:t>
+      </w:r>
+      <w:r>
+        <w:rPr>
+          <w:rStyle w:val="NormalTok"/>
+        </w:rPr>
+        <w:t xml:space="preserve">,</w:t>
+      </w:r>
+      <w:r>
+        <w:br/>
+      </w:r>
+      <w:r>
+        <w:rPr>
+          <w:rStyle w:val="NormalTok"/>
+        </w:rPr>
+        <w:t xml:space="preserve">     </w:t>
+      </w:r>
+      <w:r>
+        <w:rPr>
+          <w:rStyle w:val="ConstantTok"/>
+        </w:rPr>
+        <w:t xml:space="preserve">TRUE</w:t>
+      </w:r>
+      <w:r>
+        <w:rPr>
+          <w:rStyle w:val="NormalTok"/>
+        </w:rPr>
+        <w:t xml:space="preserve"> </w:t>
+      </w:r>
+      <w:r>
+        <w:rPr>
+          <w:rStyle w:val="SpecialCharTok"/>
+        </w:rPr>
+        <w:t xml:space="preserve">~</w:t>
+      </w:r>
+      <w:r>
+        <w:rPr>
+          <w:rStyle w:val="NormalTok"/>
+        </w:rPr>
+        <w:t xml:space="preserve"> </w:t>
+      </w:r>
+      <w:r>
+        <w:rPr>
+          <w:rStyle w:val="StringTok"/>
+        </w:rPr>
+        <w:t xml:space="preserve">"Other"</w:t>
+      </w:r>
+      <w:r>
+        <w:br/>
+      </w:r>
+      <w:r>
+        <w:rPr>
+          <w:rStyle w:val="NormalTok"/>
+        </w:rPr>
+        <w:t xml:space="preserve">   )) </w:t>
+      </w:r>
+      <w:r>
+        <w:rPr>
+          <w:rStyle w:val="SpecialCharTok"/>
+        </w:rPr>
+        <w:t xml:space="preserve">%&gt;%</w:t>
+      </w:r>
+      <w:r>
+        <w:rPr>
+          <w:rStyle w:val="NormalTok"/>
+        </w:rPr>
+        <w:t xml:space="preserve"> </w:t>
+      </w:r>
+      <w:r>
+        <w:br/>
+      </w:r>
+      <w:r>
+        <w:br/>
+      </w:r>
+      <w:r>
+        <w:rPr>
+          <w:rStyle w:val="CommentTok"/>
+        </w:rPr>
+        <w:t xml:space="preserve"># I now plot the data as side-by-side bar chart whose magnitude is in decreasing order and with titles and labels to aid visualisation:</w:t>
+      </w:r>
+      <w:r>
         <w:br/>
       </w:r>
       <w:r>
@@ -5613,441 +6417,6 @@
           <w:rStyle w:val="NormalTok"/>
         </w:rPr>
         <w:t xml:space="preserve">    </w:t>
-      </w:r>
-      <w:r>
-        <w:rPr>
-          <w:rStyle w:val="FunctionTok"/>
-        </w:rPr>
-        <w:t xml:space="preserve">mutate</w:t>
-      </w:r>
-      <w:r>
-        <w:rPr>
-          <w:rStyle w:val="NormalTok"/>
-        </w:rPr>
-        <w:t xml:space="preserve">(</w:t>
-      </w:r>
-      <w:r>
-        <w:rPr>
-          <w:rStyle w:val="AttributeTok"/>
-        </w:rPr>
-        <w:t xml:space="preserve">recode_name  =</w:t>
-      </w:r>
-      <w:r>
-        <w:rPr>
-          <w:rStyle w:val="NormalTok"/>
-        </w:rPr>
-        <w:t xml:space="preserve"> </w:t>
-      </w:r>
-      <w:r>
-        <w:rPr>
-          <w:rStyle w:val="FunctionTok"/>
-        </w:rPr>
-        <w:t xml:space="preserve">case_when</w:t>
-      </w:r>
-      <w:r>
-        <w:rPr>
-          <w:rStyle w:val="NormalTok"/>
-        </w:rPr>
-        <w:t xml:space="preserve">(</w:t>
-      </w:r>
-      <w:r>
-        <w:br/>
-      </w:r>
-      <w:r>
-        <w:rPr>
-          <w:rStyle w:val="NormalTok"/>
-        </w:rPr>
-        <w:t xml:space="preserve">     name </w:t>
-      </w:r>
-      <w:r>
-        <w:rPr>
-          <w:rStyle w:val="SpecialCharTok"/>
-        </w:rPr>
-        <w:t xml:space="preserve">%in%</w:t>
-      </w:r>
-      <w:r>
-        <w:rPr>
-          <w:rStyle w:val="NormalTok"/>
-        </w:rPr>
-        <w:t xml:space="preserve"> </w:t>
-      </w:r>
-      <w:r>
-        <w:rPr>
-          <w:rStyle w:val="FunctionTok"/>
-        </w:rPr>
-        <w:t xml:space="preserve">c</w:t>
-      </w:r>
-      <w:r>
-        <w:rPr>
-          <w:rStyle w:val="NormalTok"/>
-        </w:rPr>
-        <w:t xml:space="preserve">(</w:t>
-      </w:r>
-      <w:r>
-        <w:rPr>
-          <w:rStyle w:val="StringTok"/>
-        </w:rPr>
-        <w:t xml:space="preserve">"Conservative"</w:t>
-      </w:r>
-      <w:r>
-        <w:rPr>
-          <w:rStyle w:val="NormalTok"/>
-        </w:rPr>
-        <w:t xml:space="preserve">) </w:t>
-      </w:r>
-      <w:r>
-        <w:rPr>
-          <w:rStyle w:val="SpecialCharTok"/>
-        </w:rPr>
-        <w:t xml:space="preserve">~</w:t>
-      </w:r>
-      <w:r>
-        <w:rPr>
-          <w:rStyle w:val="NormalTok"/>
-        </w:rPr>
-        <w:t xml:space="preserve"> </w:t>
-      </w:r>
-      <w:r>
-        <w:rPr>
-          <w:rStyle w:val="StringTok"/>
-        </w:rPr>
-        <w:t xml:space="preserve">"Conservative"</w:t>
-      </w:r>
-      <w:r>
-        <w:rPr>
-          <w:rStyle w:val="NormalTok"/>
-        </w:rPr>
-        <w:t xml:space="preserve">,</w:t>
-      </w:r>
-      <w:r>
-        <w:br/>
-      </w:r>
-      <w:r>
-        <w:rPr>
-          <w:rStyle w:val="NormalTok"/>
-        </w:rPr>
-        <w:t xml:space="preserve">     name </w:t>
-      </w:r>
-      <w:r>
-        <w:rPr>
-          <w:rStyle w:val="SpecialCharTok"/>
-        </w:rPr>
-        <w:t xml:space="preserve">%in%</w:t>
-      </w:r>
-      <w:r>
-        <w:rPr>
-          <w:rStyle w:val="NormalTok"/>
-        </w:rPr>
-        <w:t xml:space="preserve"> </w:t>
-      </w:r>
-      <w:r>
-        <w:rPr>
-          <w:rStyle w:val="FunctionTok"/>
-        </w:rPr>
-        <w:t xml:space="preserve">c</w:t>
-      </w:r>
-      <w:r>
-        <w:rPr>
-          <w:rStyle w:val="NormalTok"/>
-        </w:rPr>
-        <w:t xml:space="preserve">(</w:t>
-      </w:r>
-      <w:r>
-        <w:rPr>
-          <w:rStyle w:val="StringTok"/>
-        </w:rPr>
-        <w:t xml:space="preserve">"Labour"</w:t>
-      </w:r>
-      <w:r>
-        <w:rPr>
-          <w:rStyle w:val="NormalTok"/>
-        </w:rPr>
-        <w:t xml:space="preserve">) </w:t>
-      </w:r>
-      <w:r>
-        <w:rPr>
-          <w:rStyle w:val="SpecialCharTok"/>
-        </w:rPr>
-        <w:t xml:space="preserve">~</w:t>
-      </w:r>
-      <w:r>
-        <w:rPr>
-          <w:rStyle w:val="NormalTok"/>
-        </w:rPr>
-        <w:t xml:space="preserve"> </w:t>
-      </w:r>
-      <w:r>
-        <w:rPr>
-          <w:rStyle w:val="StringTok"/>
-        </w:rPr>
-        <w:t xml:space="preserve">"Labour"</w:t>
-      </w:r>
-      <w:r>
-        <w:rPr>
-          <w:rStyle w:val="NormalTok"/>
-        </w:rPr>
-        <w:t xml:space="preserve">,</w:t>
-      </w:r>
-      <w:r>
-        <w:br/>
-      </w:r>
-      <w:r>
-        <w:rPr>
-          <w:rStyle w:val="NormalTok"/>
-        </w:rPr>
-        <w:t xml:space="preserve">     name </w:t>
-      </w:r>
-      <w:r>
-        <w:rPr>
-          <w:rStyle w:val="SpecialCharTok"/>
-        </w:rPr>
-        <w:t xml:space="preserve">%in%</w:t>
-      </w:r>
-      <w:r>
-        <w:rPr>
-          <w:rStyle w:val="NormalTok"/>
-        </w:rPr>
-        <w:t xml:space="preserve"> </w:t>
-      </w:r>
-      <w:r>
-        <w:rPr>
-          <w:rStyle w:val="FunctionTok"/>
-        </w:rPr>
-        <w:t xml:space="preserve">c</w:t>
-      </w:r>
-      <w:r>
-        <w:rPr>
-          <w:rStyle w:val="NormalTok"/>
-        </w:rPr>
-        <w:t xml:space="preserve">(</w:t>
-      </w:r>
-      <w:r>
-        <w:rPr>
-          <w:rStyle w:val="StringTok"/>
-        </w:rPr>
-        <w:t xml:space="preserve">"Liberal Demoncrats"</w:t>
-      </w:r>
-      <w:r>
-        <w:rPr>
-          <w:rStyle w:val="NormalTok"/>
-        </w:rPr>
-        <w:t xml:space="preserve">) </w:t>
-      </w:r>
-      <w:r>
-        <w:rPr>
-          <w:rStyle w:val="SpecialCharTok"/>
-        </w:rPr>
-        <w:t xml:space="preserve">~</w:t>
-      </w:r>
-      <w:r>
-        <w:rPr>
-          <w:rStyle w:val="NormalTok"/>
-        </w:rPr>
-        <w:t xml:space="preserve"> </w:t>
-      </w:r>
-      <w:r>
-        <w:rPr>
-          <w:rStyle w:val="StringTok"/>
-        </w:rPr>
-        <w:t xml:space="preserve">"Liberal Democrats"</w:t>
-      </w:r>
-      <w:r>
-        <w:rPr>
-          <w:rStyle w:val="NormalTok"/>
-        </w:rPr>
-        <w:t xml:space="preserve">,</w:t>
-      </w:r>
-      <w:r>
-        <w:br/>
-      </w:r>
-      <w:r>
-        <w:rPr>
-          <w:rStyle w:val="NormalTok"/>
-        </w:rPr>
-        <w:t xml:space="preserve">     name </w:t>
-      </w:r>
-      <w:r>
-        <w:rPr>
-          <w:rStyle w:val="SpecialCharTok"/>
-        </w:rPr>
-        <w:t xml:space="preserve">%in%</w:t>
-      </w:r>
-      <w:r>
-        <w:rPr>
-          <w:rStyle w:val="NormalTok"/>
-        </w:rPr>
-        <w:t xml:space="preserve"> </w:t>
-      </w:r>
-      <w:r>
-        <w:rPr>
-          <w:rStyle w:val="FunctionTok"/>
-        </w:rPr>
-        <w:t xml:space="preserve">c</w:t>
-      </w:r>
-      <w:r>
-        <w:rPr>
-          <w:rStyle w:val="NormalTok"/>
-        </w:rPr>
-        <w:t xml:space="preserve">(</w:t>
-      </w:r>
-      <w:r>
-        <w:rPr>
-          <w:rStyle w:val="StringTok"/>
-        </w:rPr>
-        <w:t xml:space="preserve">"Sinn Féin"</w:t>
-      </w:r>
-      <w:r>
-        <w:rPr>
-          <w:rStyle w:val="NormalTok"/>
-        </w:rPr>
-        <w:t xml:space="preserve">) </w:t>
-      </w:r>
-      <w:r>
-        <w:rPr>
-          <w:rStyle w:val="SpecialCharTok"/>
-        </w:rPr>
-        <w:t xml:space="preserve">~</w:t>
-      </w:r>
-      <w:r>
-        <w:rPr>
-          <w:rStyle w:val="NormalTok"/>
-        </w:rPr>
-        <w:t xml:space="preserve"> </w:t>
-      </w:r>
-      <w:r>
-        <w:rPr>
-          <w:rStyle w:val="StringTok"/>
-        </w:rPr>
-        <w:t xml:space="preserve">"Sinn Féin"</w:t>
-      </w:r>
-      <w:r>
-        <w:rPr>
-          <w:rStyle w:val="NormalTok"/>
-        </w:rPr>
-        <w:t xml:space="preserve">,</w:t>
-      </w:r>
-      <w:r>
-        <w:br/>
-      </w:r>
-      <w:r>
-        <w:rPr>
-          <w:rStyle w:val="NormalTok"/>
-        </w:rPr>
-        <w:t xml:space="preserve">     name </w:t>
-      </w:r>
-      <w:r>
-        <w:rPr>
-          <w:rStyle w:val="SpecialCharTok"/>
-        </w:rPr>
-        <w:t xml:space="preserve">%in%</w:t>
-      </w:r>
-      <w:r>
-        <w:rPr>
-          <w:rStyle w:val="NormalTok"/>
-        </w:rPr>
-        <w:t xml:space="preserve"> </w:t>
-      </w:r>
-      <w:r>
-        <w:rPr>
-          <w:rStyle w:val="FunctionTok"/>
-        </w:rPr>
-        <w:t xml:space="preserve">c</w:t>
-      </w:r>
-      <w:r>
-        <w:rPr>
-          <w:rStyle w:val="NormalTok"/>
-        </w:rPr>
-        <w:t xml:space="preserve">(</w:t>
-      </w:r>
-      <w:r>
-        <w:rPr>
-          <w:rStyle w:val="StringTok"/>
-        </w:rPr>
-        <w:t xml:space="preserve">"Scottish National Party"</w:t>
-      </w:r>
-      <w:r>
-        <w:rPr>
-          <w:rStyle w:val="NormalTok"/>
-        </w:rPr>
-        <w:t xml:space="preserve">) </w:t>
-      </w:r>
-      <w:r>
-        <w:rPr>
-          <w:rStyle w:val="SpecialCharTok"/>
-        </w:rPr>
-        <w:t xml:space="preserve">~</w:t>
-      </w:r>
-      <w:r>
-        <w:rPr>
-          <w:rStyle w:val="NormalTok"/>
-        </w:rPr>
-        <w:t xml:space="preserve"> </w:t>
-      </w:r>
-      <w:r>
-        <w:rPr>
-          <w:rStyle w:val="StringTok"/>
-        </w:rPr>
-        <w:t xml:space="preserve">"Scottish National Party"</w:t>
-      </w:r>
-      <w:r>
-        <w:rPr>
-          <w:rStyle w:val="NormalTok"/>
-        </w:rPr>
-        <w:t xml:space="preserve">,</w:t>
-      </w:r>
-      <w:r>
-        <w:br/>
-      </w:r>
-      <w:r>
-        <w:rPr>
-          <w:rStyle w:val="NormalTok"/>
-        </w:rPr>
-        <w:t xml:space="preserve">     </w:t>
-      </w:r>
-      <w:r>
-        <w:rPr>
-          <w:rStyle w:val="ConstantTok"/>
-        </w:rPr>
-        <w:t xml:space="preserve">TRUE</w:t>
-      </w:r>
-      <w:r>
-        <w:rPr>
-          <w:rStyle w:val="NormalTok"/>
-        </w:rPr>
-        <w:t xml:space="preserve"> </w:t>
-      </w:r>
-      <w:r>
-        <w:rPr>
-          <w:rStyle w:val="SpecialCharTok"/>
-        </w:rPr>
-        <w:t xml:space="preserve">~</w:t>
-      </w:r>
-      <w:r>
-        <w:rPr>
-          <w:rStyle w:val="NormalTok"/>
-        </w:rPr>
-        <w:t xml:space="preserve"> </w:t>
-      </w:r>
-      <w:r>
-        <w:rPr>
-          <w:rStyle w:val="StringTok"/>
-        </w:rPr>
-        <w:t xml:space="preserve">"Other"</w:t>
-      </w:r>
-      <w:r>
-        <w:br/>
-      </w:r>
-      <w:r>
-        <w:rPr>
-          <w:rStyle w:val="NormalTok"/>
-        </w:rPr>
-        <w:t xml:space="preserve">   )) </w:t>
-      </w:r>
-      <w:r>
-        <w:rPr>
-          <w:rStyle w:val="SpecialCharTok"/>
-        </w:rPr>
-        <w:t xml:space="preserve">%&gt;%</w:t>
       </w:r>
       <w:r>
         <w:br/>
@@ -6582,7 +6951,13 @@
         <w:rPr>
           <w:rStyle w:val="NormalTok"/>
         </w:rPr>
-        <w:t xml:space="preserve">(sky_westminster)</w:t>
+        <w:t xml:space="preserve">(sky_westminster) </w:t>
+      </w:r>
+      <w:r>
+        <w:rPr>
+          <w:rStyle w:val="CommentTok"/>
+        </w:rPr>
+        <w:t xml:space="preserve">#disconnecting from the database</w:t>
       </w:r>
     </w:p>
     <w:bookmarkEnd w:id="35"/>
@@ -6750,7 +7125,7 @@
         <w:rPr>
           <w:rStyle w:val="VerbatimChar"/>
         </w:rPr>
-        <w:t xml:space="preserve">## 0.17 sec elapsed</w:t>
+        <w:t xml:space="preserve">## 0.19 sec elapsed</w:t>
       </w:r>
     </w:p>
     <w:p>
@@ -7176,7 +7551,13 @@
         <w:rPr>
           <w:rStyle w:val="NormalTok"/>
         </w:rPr>
-        <w:t xml:space="preserve">(robotstxt)</w:t>
+        <w:t xml:space="preserve">(robotstxt) </w:t>
+      </w:r>
+      <w:r>
+        <w:rPr>
+          <w:rStyle w:val="CommentTok"/>
+        </w:rPr>
+        <w:t xml:space="preserve"># checking the the website allows us to scrape data</w:t>
       </w:r>
       <w:r>
         <w:br/>
@@ -7221,6 +7602,18 @@
       <w:pPr>
         <w:pStyle w:val="SourceCode"/>
       </w:pPr>
+      <w:r>
+        <w:rPr>
+          <w:rStyle w:val="CommentTok"/>
+        </w:rPr>
+        <w:t xml:space="preserve"># Reading in the website URL and creating an associated dataframe:</w:t>
+      </w:r>
+      <w:r>
+        <w:br/>
+      </w:r>
+      <w:r>
+        <w:br/>
+      </w:r>
       <w:r>
         <w:rPr>
           <w:rStyle w:val="NormalTok"/>
@@ -10097,6 +10490,69 @@
         <w:rPr>
           <w:rStyle w:val="CommentTok"/>
         </w:rPr>
+        <w:t xml:space="preserve">#</w:t>
+      </w:r>
+      <w:r>
+        <w:br/>
+      </w:r>
+      <w:r>
+        <w:rPr>
+          <w:rStyle w:val="CommentTok"/>
+        </w:rPr>
+        <w:t xml:space="preserve"># NB: A practical point: I progressively work through the development of the above questions throughout this code block. </w:t>
+      </w:r>
+      <w:r>
+        <w:br/>
+      </w:r>
+      <w:r>
+        <w:rPr>
+          <w:rStyle w:val="CommentTok"/>
+        </w:rPr>
+        <w:t xml:space="preserve">#</w:t>
+      </w:r>
+      <w:r>
+        <w:br/>
+      </w:r>
+      <w:r>
+        <w:rPr>
+          <w:rStyle w:val="CommentTok"/>
+        </w:rPr>
+        <w:t xml:space="preserve">#The resulting code that defines the final function and so forth is provided at the end of this code block.</w:t>
+      </w:r>
+      <w:r>
+        <w:br/>
+      </w:r>
+      <w:r>
+        <w:rPr>
+          <w:rStyle w:val="CommentTok"/>
+        </w:rPr>
+        <w:t xml:space="preserve">#</w:t>
+      </w:r>
+      <w:r>
+        <w:br/>
+      </w:r>
+      <w:r>
+        <w:rPr>
+          <w:rStyle w:val="CommentTok"/>
+        </w:rPr>
+        <w:t xml:space="preserve">#</w:t>
+      </w:r>
+      <w:r>
+        <w:br/>
+      </w:r>
+      <w:r>
+        <w:rPr>
+          <w:rStyle w:val="CommentTok"/>
+        </w:rPr>
+        <w:t xml:space="preserve">#</w:t>
+      </w:r>
+      <w:r>
+        <w:br/>
+      </w:r>
+      <w:r>
+        <w:rPr>
+          <w:rStyle w:val="CommentTok"/>
+        </w:rPr>
         <w:t xml:space="preserve"># Initial test work to develop the underpinning code ideas towards the function development:- working through the first two questions:</w:t>
       </w:r>
       <w:r>
@@ -14333,6 +14789,35 @@
       </w:r>
       <w:r>
         <w:t xml:space="preserve">data and make up similar requests for the inputs/outpus you are thinking of deploying.</w:t>
+      </w:r>
+    </w:p>
+    <w:p>
+      <w:pPr>
+        <w:pStyle w:val="SourceCode"/>
+      </w:pPr>
+      <w:r>
+        <w:rPr>
+          <w:rStyle w:val="CommentTok"/>
+        </w:rPr>
+        <w:t xml:space="preserve"># As noted above this question is optional. I have thus not included a solution in this homework document. I do plan to create a shiny app and present this in another form. I found the following tutorial on line that may be helpful to learn what is required of this shiny app creation:</w:t>
+      </w:r>
+      <w:r>
+        <w:br/>
+      </w:r>
+      <w:r>
+        <w:rPr>
+          <w:rStyle w:val="CommentTok"/>
+        </w:rPr>
+        <w:t xml:space="preserve"># https://mastering-shiny.org/basic-app.html</w:t>
+      </w:r>
+      <w:r>
+        <w:br/>
+      </w:r>
+      <w:r>
+        <w:rPr>
+          <w:rStyle w:val="CommentTok"/>
+        </w:rPr>
+        <w:t xml:space="preserve">#</w:t>
       </w:r>
     </w:p>
     <w:bookmarkEnd w:id="51"/>
@@ -14390,7 +14875,7 @@
         <w:pStyle w:val="Compact"/>
       </w:pPr>
       <w:r>
-        <w:t xml:space="preserve">Who did you collaborate with: TYPE NAMES HERE</w:t>
+        <w:t xml:space="preserve">Who did you collaborate with: No-one although I asked the course professor a handful of questions once I felt that I was close with the final answer but was seemingly missing a small trick or there was a minor issue; or in one case, where I was totally stuck and needed freeing with a bit of code to understand the issue and catalyse me to propel forward.</w:t>
       </w:r>
     </w:p>
     <w:p>
@@ -14402,7 +14887,7 @@
         <w:pStyle w:val="Compact"/>
       </w:pPr>
       <w:r>
-        <w:t xml:space="preserve">Approximately how much time did you spend on this problem set: ANSWER HERE</w:t>
+        <w:t xml:space="preserve">Approximately how much time did you spend on this problem set: 2.5 days</w:t>
       </w:r>
     </w:p>
     <w:p>
@@ -14414,7 +14899,7 @@
         <w:pStyle w:val="Compact"/>
       </w:pPr>
       <w:r>
-        <w:t xml:space="preserve">What, if anything, gave you the most trouble: ANSWER HERE</w:t>
+        <w:t xml:space="preserve">What, if anything, gave you the most trouble: I found it hard to work out when to collect and, additionally, where specifically in the code one should place a collect(). I couldn’t open the covid data on my laptop even when using arrow. Thus, I could not answer this question. I found it difficult to understand what exactly was being asked by the skywestminster questions; once I could comprehend the actual question, I could manage the coding, albeit I initially struggled with the group and ungroup tricks which are important in the earlier questions about this database. That said, I now feel that I understand the grouping and ungrouping concepts within a stream of code and so I have learnt well from this exercise on this account.</w:t>
       </w:r>
     </w:p>
     <w:p>

</xml_diff>